<commit_message>
update: update order service
</commit_message>
<xml_diff>
--- a/20215562-Nguyễn Đình Tuấn Đạt-Project3.docx
+++ b/20215562-Nguyễn Đình Tuấn Đạt-Project3.docx
@@ -4912,6 +4912,9 @@
         <w:jc w:val="center"/>
       </w:pPr>
       <w:r>
+        <w:rPr>
+          <w:noProof/>
+        </w:rPr>
         <w:drawing>
           <wp:inline distT="0" distB="0" distL="0" distR="0" wp14:anchorId="3DC86C64" wp14:editId="68C82315">
             <wp:extent cx="3546270" cy="4343400"/>
@@ -5087,6 +5090,9 @@
         <w:ind w:left="360"/>
       </w:pPr>
       <w:r>
+        <w:rPr>
+          <w:noProof/>
+        </w:rPr>
         <w:drawing>
           <wp:inline distT="0" distB="0" distL="0" distR="0" wp14:anchorId="787F68FD" wp14:editId="69EEDF9A">
             <wp:extent cx="5400040" cy="4106545"/>
@@ -5164,6 +5170,9 @@
         <w:ind w:left="1080"/>
       </w:pPr>
       <w:r>
+        <w:rPr>
+          <w:noProof/>
+        </w:rPr>
         <w:drawing>
           <wp:inline distT="0" distB="0" distL="0" distR="0" wp14:anchorId="2015042A" wp14:editId="435841A4">
             <wp:extent cx="4602480" cy="3726255"/>
@@ -5242,6 +5251,9 @@
         <w:ind w:left="360"/>
       </w:pPr>
       <w:r>
+        <w:rPr>
+          <w:noProof/>
+        </w:rPr>
         <w:drawing>
           <wp:inline distT="0" distB="0" distL="0" distR="0" wp14:anchorId="0B019861" wp14:editId="4DF881AA">
             <wp:extent cx="4706007" cy="3972479"/>
@@ -5319,6 +5331,9 @@
         <w:ind w:left="360"/>
       </w:pPr>
       <w:r>
+        <w:rPr>
+          <w:noProof/>
+        </w:rPr>
         <w:drawing>
           <wp:inline distT="0" distB="0" distL="0" distR="0" wp14:anchorId="06F500F5" wp14:editId="2CB0255C">
             <wp:extent cx="4810796" cy="3982006"/>
@@ -5390,6 +5405,9 @@
         <w:ind w:left="720"/>
       </w:pPr>
       <w:r>
+        <w:rPr>
+          <w:noProof/>
+        </w:rPr>
         <w:drawing>
           <wp:inline distT="0" distB="0" distL="0" distR="0" wp14:anchorId="4B96FCB2" wp14:editId="5BAF33D7">
             <wp:extent cx="4553585" cy="3953427"/>
@@ -5451,6 +5469,9 @@
         <w:ind w:left="720"/>
       </w:pPr>
       <w:r>
+        <w:rPr>
+          <w:noProof/>
+        </w:rPr>
         <w:drawing>
           <wp:inline distT="0" distB="0" distL="0" distR="0" wp14:anchorId="20818ADA" wp14:editId="316CA3E7">
             <wp:extent cx="4477375" cy="3848637"/>
@@ -5513,6 +5534,9 @@
         <w:ind w:left="720"/>
       </w:pPr>
       <w:r>
+        <w:rPr>
+          <w:noProof/>
+        </w:rPr>
         <w:drawing>
           <wp:inline distT="0" distB="0" distL="0" distR="0" wp14:anchorId="02606CAF" wp14:editId="06F888C9">
             <wp:extent cx="4420217" cy="3867690"/>
@@ -6392,209 +6416,6 @@
           </wp:inline>
         </w:drawing>
       </w:r>
-    </w:p>
-    <w:p>
-      <w:pPr>
-        <w:tabs>
-          <w:tab w:val="left" w:pos="1803"/>
-        </w:tabs>
-      </w:pPr>
-    </w:p>
-    <w:p>
-      <w:pPr>
-        <w:tabs>
-          <w:tab w:val="left" w:pos="1803"/>
-        </w:tabs>
-      </w:pPr>
-    </w:p>
-    <w:p>
-      <w:pPr>
-        <w:tabs>
-          <w:tab w:val="left" w:pos="1803"/>
-        </w:tabs>
-      </w:pPr>
-    </w:p>
-    <w:p>
-      <w:pPr>
-        <w:tabs>
-          <w:tab w:val="left" w:pos="1803"/>
-        </w:tabs>
-      </w:pPr>
-    </w:p>
-    <w:p>
-      <w:pPr>
-        <w:tabs>
-          <w:tab w:val="left" w:pos="1803"/>
-        </w:tabs>
-      </w:pPr>
-    </w:p>
-    <w:p>
-      <w:pPr>
-        <w:tabs>
-          <w:tab w:val="left" w:pos="1803"/>
-        </w:tabs>
-      </w:pPr>
-    </w:p>
-    <w:p>
-      <w:pPr>
-        <w:tabs>
-          <w:tab w:val="left" w:pos="1803"/>
-        </w:tabs>
-      </w:pPr>
-    </w:p>
-    <w:p>
-      <w:pPr>
-        <w:tabs>
-          <w:tab w:val="left" w:pos="1803"/>
-        </w:tabs>
-      </w:pPr>
-    </w:p>
-    <w:p>
-      <w:pPr>
-        <w:tabs>
-          <w:tab w:val="left" w:pos="1803"/>
-        </w:tabs>
-      </w:pPr>
-    </w:p>
-    <w:p>
-      <w:pPr>
-        <w:tabs>
-          <w:tab w:val="left" w:pos="1803"/>
-        </w:tabs>
-      </w:pPr>
-    </w:p>
-    <w:p>
-      <w:pPr>
-        <w:tabs>
-          <w:tab w:val="left" w:pos="1803"/>
-        </w:tabs>
-      </w:pPr>
-    </w:p>
-    <w:p>
-      <w:pPr>
-        <w:tabs>
-          <w:tab w:val="left" w:pos="1803"/>
-        </w:tabs>
-      </w:pPr>
-    </w:p>
-    <w:p>
-      <w:pPr>
-        <w:tabs>
-          <w:tab w:val="left" w:pos="1803"/>
-        </w:tabs>
-      </w:pPr>
-    </w:p>
-    <w:p>
-      <w:pPr>
-        <w:tabs>
-          <w:tab w:val="left" w:pos="1803"/>
-        </w:tabs>
-      </w:pPr>
-    </w:p>
-    <w:p>
-      <w:pPr>
-        <w:tabs>
-          <w:tab w:val="left" w:pos="1803"/>
-        </w:tabs>
-      </w:pPr>
-    </w:p>
-    <w:p>
-      <w:pPr>
-        <w:tabs>
-          <w:tab w:val="left" w:pos="1803"/>
-        </w:tabs>
-      </w:pPr>
-    </w:p>
-    <w:p>
-      <w:pPr>
-        <w:tabs>
-          <w:tab w:val="left" w:pos="1803"/>
-        </w:tabs>
-      </w:pPr>
-    </w:p>
-    <w:p>
-      <w:pPr>
-        <w:tabs>
-          <w:tab w:val="left" w:pos="1803"/>
-        </w:tabs>
-      </w:pPr>
-    </w:p>
-    <w:p>
-      <w:pPr>
-        <w:tabs>
-          <w:tab w:val="left" w:pos="1803"/>
-        </w:tabs>
-      </w:pPr>
-    </w:p>
-    <w:p>
-      <w:pPr>
-        <w:tabs>
-          <w:tab w:val="left" w:pos="1803"/>
-        </w:tabs>
-      </w:pPr>
-    </w:p>
-    <w:p>
-      <w:pPr>
-        <w:tabs>
-          <w:tab w:val="left" w:pos="1803"/>
-        </w:tabs>
-      </w:pPr>
-    </w:p>
-    <w:p>
-      <w:pPr>
-        <w:tabs>
-          <w:tab w:val="left" w:pos="1803"/>
-        </w:tabs>
-      </w:pPr>
-    </w:p>
-    <w:p>
-      <w:pPr>
-        <w:tabs>
-          <w:tab w:val="left" w:pos="1803"/>
-        </w:tabs>
-      </w:pPr>
-    </w:p>
-    <w:p>
-      <w:pPr>
-        <w:tabs>
-          <w:tab w:val="left" w:pos="1803"/>
-        </w:tabs>
-      </w:pPr>
-    </w:p>
-    <w:p>
-      <w:pPr>
-        <w:tabs>
-          <w:tab w:val="left" w:pos="1803"/>
-        </w:tabs>
-      </w:pPr>
-    </w:p>
-    <w:p>
-      <w:pPr>
-        <w:tabs>
-          <w:tab w:val="left" w:pos="1803"/>
-        </w:tabs>
-      </w:pPr>
-    </w:p>
-    <w:p>
-      <w:pPr>
-        <w:tabs>
-          <w:tab w:val="left" w:pos="1803"/>
-        </w:tabs>
-      </w:pPr>
-    </w:p>
-    <w:p>
-      <w:pPr>
-        <w:tabs>
-          <w:tab w:val="left" w:pos="1803"/>
-        </w:tabs>
-      </w:pPr>
-    </w:p>
-    <w:p>
-      <w:pPr>
-        <w:tabs>
-          <w:tab w:val="left" w:pos="1803"/>
-        </w:tabs>
-      </w:pPr>
     </w:p>
     <w:p>
       <w:pPr>

</xml_diff>

<commit_message>
feat: add project3 client and auth service
</commit_message>
<xml_diff>
--- a/20215562-Nguyễn Đình Tuấn Đạt-Project3.docx
+++ b/20215562-Nguyễn Đình Tuấn Đạt-Project3.docx
@@ -4916,10 +4916,10 @@
           <w:noProof/>
         </w:rPr>
         <w:drawing>
-          <wp:inline distT="0" distB="0" distL="0" distR="0" wp14:anchorId="3DC86C64" wp14:editId="68C82315">
-            <wp:extent cx="3546270" cy="4343400"/>
-            <wp:effectExtent l="0" t="0" r="0" b="0"/>
-            <wp:docPr id="51308114" name="Picture 1" descr="A diagram of a system&#10;&#10;Description automatically generated"/>
+          <wp:inline distT="0" distB="0" distL="0" distR="0" wp14:anchorId="65EE3110" wp14:editId="24DA9AF4">
+            <wp:extent cx="3523324" cy="4287328"/>
+            <wp:effectExtent l="0" t="0" r="1270" b="0"/>
+            <wp:docPr id="2034025288" name="Picture 1" descr="A diagram of a system&#10;&#10;Description automatically generated"/>
             <wp:cNvGraphicFramePr>
               <a:graphicFrameLocks xmlns:a="http://schemas.openxmlformats.org/drawingml/2006/main" noChangeAspect="1"/>
             </wp:cNvGraphicFramePr>
@@ -4927,7 +4927,7 @@
               <a:graphicData uri="http://schemas.openxmlformats.org/drawingml/2006/picture">
                 <pic:pic xmlns:pic="http://schemas.openxmlformats.org/drawingml/2006/picture">
                   <pic:nvPicPr>
-                    <pic:cNvPr id="51308114" name="Picture 1" descr="A diagram of a system&#10;&#10;Description automatically generated"/>
+                    <pic:cNvPr id="2034025288" name="Picture 1" descr="A diagram of a system&#10;&#10;Description automatically generated"/>
                     <pic:cNvPicPr/>
                   </pic:nvPicPr>
                   <pic:blipFill>
@@ -4939,7 +4939,7 @@
                   <pic:spPr>
                     <a:xfrm>
                       <a:off x="0" y="0"/>
-                      <a:ext cx="3570488" cy="4373062"/>
+                      <a:ext cx="3545157" cy="4313895"/>
                     </a:xfrm>
                     <a:prstGeom prst="rect">
                       <a:avLst/>
@@ -5228,23 +5228,16 @@
       <w:r>
         <w:t xml:space="preserve"> </w:t>
       </w:r>
-      <w:proofErr w:type="spellStart"/>
-      <w:r>
-        <w:t>quản</w:t>
-      </w:r>
-      <w:proofErr w:type="spellEnd"/>
-      <w:r>
-        <w:t xml:space="preserve"> </w:t>
-      </w:r>
-      <w:proofErr w:type="spellStart"/>
-      <w:r>
-        <w:t>lý</w:t>
-      </w:r>
-      <w:proofErr w:type="spellEnd"/>
-      <w:r>
-        <w:t xml:space="preserve"> profile</w:t>
+      <w:r>
+        <w:t>become a</w:t>
+      </w:r>
+      <w:r>
+        <w:t xml:space="preserve"> </w:t>
       </w:r>
       <w:bookmarkEnd w:id="9"/>
+      <w:r>
+        <w:t>seller</w:t>
+      </w:r>
     </w:p>
     <w:p>
       <w:pPr>
@@ -5255,10 +5248,10 @@
           <w:noProof/>
         </w:rPr>
         <w:drawing>
-          <wp:inline distT="0" distB="0" distL="0" distR="0" wp14:anchorId="0B019861" wp14:editId="4DF881AA">
-            <wp:extent cx="4706007" cy="3972479"/>
-            <wp:effectExtent l="0" t="0" r="0" b="9525"/>
-            <wp:docPr id="295148922" name="Picture 1" descr="A diagram of a person with a person's figure and a person's figure&#10;&#10;Description automatically generated"/>
+          <wp:inline distT="0" distB="0" distL="0" distR="0" wp14:anchorId="1171ECE9" wp14:editId="56A62688">
+            <wp:extent cx="5132717" cy="4082514"/>
+            <wp:effectExtent l="0" t="0" r="0" b="0"/>
+            <wp:docPr id="212481460" name="Picture 1" descr="A diagram of a system&#10;&#10;Description automatically generated"/>
             <wp:cNvGraphicFramePr>
               <a:graphicFrameLocks xmlns:a="http://schemas.openxmlformats.org/drawingml/2006/main" noChangeAspect="1"/>
             </wp:cNvGraphicFramePr>
@@ -5266,7 +5259,7 @@
               <a:graphicData uri="http://schemas.openxmlformats.org/drawingml/2006/picture">
                 <pic:pic xmlns:pic="http://schemas.openxmlformats.org/drawingml/2006/picture">
                   <pic:nvPicPr>
-                    <pic:cNvPr id="295148922" name="Picture 1" descr="A diagram of a person with a person's figure and a person's figure&#10;&#10;Description automatically generated"/>
+                    <pic:cNvPr id="212481460" name="Picture 1" descr="A diagram of a system&#10;&#10;Description automatically generated"/>
                     <pic:cNvPicPr/>
                   </pic:nvPicPr>
                   <pic:blipFill>
@@ -5278,7 +5271,7 @@
                   <pic:spPr>
                     <a:xfrm>
                       <a:off x="0" y="0"/>
-                      <a:ext cx="4706007" cy="3972479"/>
+                      <a:ext cx="5136659" cy="4085649"/>
                     </a:xfrm>
                     <a:prstGeom prst="rect">
                       <a:avLst/>
@@ -5373,6 +5366,7 @@
     </w:p>
     <w:p>
       <w:r>
+        <w:lastRenderedPageBreak/>
         <w:br w:type="page"/>
       </w:r>
     </w:p>
@@ -6381,10 +6375,10 @@
           <w:noProof/>
         </w:rPr>
         <w:drawing>
-          <wp:inline distT="0" distB="0" distL="0" distR="0" wp14:anchorId="33C26BB6" wp14:editId="4F81190F">
-            <wp:extent cx="5400040" cy="3502025"/>
-            <wp:effectExtent l="0" t="0" r="0" b="3175"/>
-            <wp:docPr id="1294031707" name="Picture 1" descr="A screenshot of a computer&#10;&#10;Description automatically generated"/>
+          <wp:inline distT="0" distB="0" distL="0" distR="0" wp14:anchorId="7897A957" wp14:editId="4C934E48">
+            <wp:extent cx="5400040" cy="4077335"/>
+            <wp:effectExtent l="0" t="0" r="0" b="0"/>
+            <wp:docPr id="1333095403" name="Picture 1" descr="A screenshot of a computer&#10;&#10;Description automatically generated"/>
             <wp:cNvGraphicFramePr>
               <a:graphicFrameLocks xmlns:a="http://schemas.openxmlformats.org/drawingml/2006/main" noChangeAspect="1"/>
             </wp:cNvGraphicFramePr>
@@ -6392,7 +6386,7 @@
               <a:graphicData uri="http://schemas.openxmlformats.org/drawingml/2006/picture">
                 <pic:pic xmlns:pic="http://schemas.openxmlformats.org/drawingml/2006/picture">
                   <pic:nvPicPr>
-                    <pic:cNvPr id="1294031707" name="Picture 1" descr="A screenshot of a computer&#10;&#10;Description automatically generated"/>
+                    <pic:cNvPr id="1333095403" name="Picture 1" descr="A screenshot of a computer&#10;&#10;Description automatically generated"/>
                     <pic:cNvPicPr/>
                   </pic:nvPicPr>
                   <pic:blipFill>
@@ -6404,7 +6398,7 @@
                   <pic:spPr>
                     <a:xfrm>
                       <a:off x="0" y="0"/>
-                      <a:ext cx="5400040" cy="3502025"/>
+                      <a:ext cx="5400040" cy="4077335"/>
                     </a:xfrm>
                     <a:prstGeom prst="rect">
                       <a:avLst/>
@@ -6426,11 +6420,1295 @@
     </w:p>
     <w:p>
       <w:pPr>
-        <w:tabs>
-          <w:tab w:val="left" w:pos="1803"/>
-        </w:tabs>
-      </w:pPr>
+        <w:pStyle w:val="Heading2"/>
+        <w:numPr>
+          <w:ilvl w:val="0"/>
+          <w:numId w:val="12"/>
+        </w:numPr>
+      </w:pPr>
+      <w:proofErr w:type="spellStart"/>
+      <w:r>
+        <w:lastRenderedPageBreak/>
+        <w:t>Dữ</w:t>
+      </w:r>
+      <w:proofErr w:type="spellEnd"/>
+      <w:r>
+        <w:t xml:space="preserve"> </w:t>
+      </w:r>
+      <w:proofErr w:type="spellStart"/>
+      <w:r>
+        <w:t>liệu</w:t>
+      </w:r>
+      <w:proofErr w:type="spellEnd"/>
+      <w:r>
+        <w:t xml:space="preserve"> </w:t>
+      </w:r>
+      <w:proofErr w:type="spellStart"/>
+      <w:r>
+        <w:t>truyền</w:t>
+      </w:r>
+      <w:proofErr w:type="spellEnd"/>
+      <w:r>
+        <w:t xml:space="preserve"> </w:t>
+      </w:r>
+      <w:proofErr w:type="spellStart"/>
+      <w:r>
+        <w:t>vào</w:t>
+      </w:r>
+      <w:proofErr w:type="spellEnd"/>
+      <w:r>
+        <w:t xml:space="preserve"> </w:t>
+      </w:r>
+      <w:proofErr w:type="spellStart"/>
+      <w:r>
+        <w:t>trong</w:t>
+      </w:r>
+      <w:proofErr w:type="spellEnd"/>
+      <w:r>
+        <w:t xml:space="preserve"> </w:t>
+      </w:r>
+      <w:proofErr w:type="spellStart"/>
+      <w:r>
+        <w:t>các</w:t>
+      </w:r>
+      <w:proofErr w:type="spellEnd"/>
+      <w:r>
+        <w:t xml:space="preserve"> </w:t>
+      </w:r>
+      <w:proofErr w:type="spellStart"/>
+      <w:r>
+        <w:t>usecase</w:t>
+      </w:r>
+      <w:proofErr w:type="spellEnd"/>
     </w:p>
+    <w:p>
+      <w:pPr>
+        <w:pStyle w:val="Heading2"/>
+        <w:numPr>
+          <w:ilvl w:val="1"/>
+          <w:numId w:val="12"/>
+        </w:numPr>
+      </w:pPr>
+      <w:proofErr w:type="spellStart"/>
+      <w:r>
+        <w:t>Đăng</w:t>
+      </w:r>
+      <w:proofErr w:type="spellEnd"/>
+      <w:r>
+        <w:t xml:space="preserve"> k</w:t>
+      </w:r>
+      <w:proofErr w:type="spellStart"/>
+      <w:r>
+        <w:t>ý</w:t>
+      </w:r>
+      <w:proofErr w:type="spellEnd"/>
+      <w:r>
+        <w:t xml:space="preserve"> </w:t>
+      </w:r>
+    </w:p>
+    <w:tbl>
+      <w:tblPr>
+        <w:tblStyle w:val="TableGrid"/>
+        <w:tblW w:w="0" w:type="auto"/>
+        <w:tblLook w:val="04A0" w:firstRow="1" w:lastRow="0" w:firstColumn="1" w:lastColumn="0" w:noHBand="0" w:noVBand="1"/>
+      </w:tblPr>
+      <w:tblGrid>
+        <w:gridCol w:w="1696"/>
+        <w:gridCol w:w="1701"/>
+        <w:gridCol w:w="5097"/>
+      </w:tblGrid>
+      <w:tr>
+        <w:tc>
+          <w:tcPr>
+            <w:tcW w:w="1696" w:type="dxa"/>
+          </w:tcPr>
+          <w:p>
+            <w:proofErr w:type="spellStart"/>
+            <w:r>
+              <w:t>Tên</w:t>
+            </w:r>
+            <w:proofErr w:type="spellEnd"/>
+            <w:r>
+              <w:t xml:space="preserve"> field</w:t>
+            </w:r>
+          </w:p>
+        </w:tc>
+        <w:tc>
+          <w:tcPr>
+            <w:tcW w:w="1701" w:type="dxa"/>
+          </w:tcPr>
+          <w:p>
+            <w:proofErr w:type="spellStart"/>
+            <w:r>
+              <w:t>Kiểu</w:t>
+            </w:r>
+            <w:proofErr w:type="spellEnd"/>
+            <w:r>
+              <w:t xml:space="preserve"> </w:t>
+            </w:r>
+            <w:proofErr w:type="spellStart"/>
+            <w:r>
+              <w:t>dữ</w:t>
+            </w:r>
+            <w:proofErr w:type="spellEnd"/>
+            <w:r>
+              <w:t xml:space="preserve"> </w:t>
+            </w:r>
+            <w:proofErr w:type="spellStart"/>
+            <w:r>
+              <w:t>liệu</w:t>
+            </w:r>
+            <w:proofErr w:type="spellEnd"/>
+          </w:p>
+        </w:tc>
+        <w:tc>
+          <w:tcPr>
+            <w:tcW w:w="5097" w:type="dxa"/>
+          </w:tcPr>
+          <w:p>
+            <w:proofErr w:type="spellStart"/>
+            <w:r>
+              <w:t>Mô</w:t>
+            </w:r>
+            <w:proofErr w:type="spellEnd"/>
+            <w:r>
+              <w:t xml:space="preserve"> </w:t>
+            </w:r>
+            <w:proofErr w:type="spellStart"/>
+            <w:r>
+              <w:t>tả</w:t>
+            </w:r>
+            <w:proofErr w:type="spellEnd"/>
+          </w:p>
+        </w:tc>
+      </w:tr>
+      <w:tr>
+        <w:tc>
+          <w:tcPr>
+            <w:tcW w:w="1696" w:type="dxa"/>
+          </w:tcPr>
+          <w:p>
+            <w:r>
+              <w:t>username</w:t>
+            </w:r>
+          </w:p>
+        </w:tc>
+        <w:tc>
+          <w:tcPr>
+            <w:tcW w:w="1701" w:type="dxa"/>
+          </w:tcPr>
+          <w:p>
+            <w:r>
+              <w:t>string</w:t>
+            </w:r>
+          </w:p>
+        </w:tc>
+        <w:tc>
+          <w:tcPr>
+            <w:tcW w:w="5097" w:type="dxa"/>
+          </w:tcPr>
+          <w:p>
+            <w:proofErr w:type="spellStart"/>
+            <w:r>
+              <w:t>Tên</w:t>
+            </w:r>
+            <w:proofErr w:type="spellEnd"/>
+            <w:r>
+              <w:t xml:space="preserve"> </w:t>
+            </w:r>
+            <w:proofErr w:type="spellStart"/>
+            <w:r>
+              <w:t>tài</w:t>
+            </w:r>
+            <w:proofErr w:type="spellEnd"/>
+            <w:r>
+              <w:t xml:space="preserve"> </w:t>
+            </w:r>
+            <w:proofErr w:type="spellStart"/>
+            <w:r>
+              <w:t>khoản</w:t>
+            </w:r>
+            <w:proofErr w:type="spellEnd"/>
+            <w:r>
+              <w:t xml:space="preserve"> </w:t>
+            </w:r>
+            <w:proofErr w:type="spellStart"/>
+            <w:r>
+              <w:t>của</w:t>
+            </w:r>
+            <w:proofErr w:type="spellEnd"/>
+            <w:r>
+              <w:t xml:space="preserve"> </w:t>
+            </w:r>
+            <w:proofErr w:type="spellStart"/>
+            <w:r>
+              <w:t>ngươi</w:t>
+            </w:r>
+            <w:proofErr w:type="spellEnd"/>
+            <w:r>
+              <w:t xml:space="preserve"> </w:t>
+            </w:r>
+            <w:proofErr w:type="spellStart"/>
+            <w:r>
+              <w:t>dùng</w:t>
+            </w:r>
+            <w:proofErr w:type="spellEnd"/>
+          </w:p>
+        </w:tc>
+      </w:tr>
+      <w:tr>
+        <w:tc>
+          <w:tcPr>
+            <w:tcW w:w="1696" w:type="dxa"/>
+          </w:tcPr>
+          <w:p>
+            <w:r>
+              <w:t>password</w:t>
+            </w:r>
+          </w:p>
+        </w:tc>
+        <w:tc>
+          <w:tcPr>
+            <w:tcW w:w="1701" w:type="dxa"/>
+          </w:tcPr>
+          <w:p>
+            <w:r>
+              <w:t>string</w:t>
+            </w:r>
+          </w:p>
+        </w:tc>
+        <w:tc>
+          <w:tcPr>
+            <w:tcW w:w="5097" w:type="dxa"/>
+          </w:tcPr>
+          <w:p>
+            <w:proofErr w:type="spellStart"/>
+            <w:r>
+              <w:t>Mật</w:t>
+            </w:r>
+            <w:proofErr w:type="spellEnd"/>
+            <w:r>
+              <w:t xml:space="preserve"> </w:t>
+            </w:r>
+            <w:proofErr w:type="spellStart"/>
+            <w:r>
+              <w:t>khẩu</w:t>
+            </w:r>
+            <w:proofErr w:type="spellEnd"/>
+            <w:r>
+              <w:t xml:space="preserve"> </w:t>
+            </w:r>
+            <w:proofErr w:type="spellStart"/>
+            <w:r>
+              <w:t>của</w:t>
+            </w:r>
+            <w:proofErr w:type="spellEnd"/>
+            <w:r>
+              <w:t xml:space="preserve"> </w:t>
+            </w:r>
+            <w:proofErr w:type="spellStart"/>
+            <w:r>
+              <w:t>người</w:t>
+            </w:r>
+            <w:proofErr w:type="spellEnd"/>
+            <w:r>
+              <w:t xml:space="preserve"> </w:t>
+            </w:r>
+            <w:proofErr w:type="spellStart"/>
+            <w:r>
+              <w:t>dùng</w:t>
+            </w:r>
+            <w:proofErr w:type="spellEnd"/>
+          </w:p>
+        </w:tc>
+      </w:tr>
+      <w:tr>
+        <w:tc>
+          <w:tcPr>
+            <w:tcW w:w="1696" w:type="dxa"/>
+          </w:tcPr>
+          <w:p>
+            <w:r>
+              <w:t>country</w:t>
+            </w:r>
+          </w:p>
+        </w:tc>
+        <w:tc>
+          <w:tcPr>
+            <w:tcW w:w="1701" w:type="dxa"/>
+          </w:tcPr>
+          <w:p>
+            <w:r>
+              <w:t>string</w:t>
+            </w:r>
+          </w:p>
+        </w:tc>
+        <w:tc>
+          <w:tcPr>
+            <w:tcW w:w="5097" w:type="dxa"/>
+          </w:tcPr>
+          <w:p>
+            <w:proofErr w:type="spellStart"/>
+            <w:r>
+              <w:t>Đất</w:t>
+            </w:r>
+            <w:proofErr w:type="spellEnd"/>
+            <w:r>
+              <w:t xml:space="preserve"> </w:t>
+            </w:r>
+            <w:proofErr w:type="spellStart"/>
+            <w:r>
+              <w:t>nước</w:t>
+            </w:r>
+            <w:proofErr w:type="spellEnd"/>
+            <w:r>
+              <w:t xml:space="preserve"> </w:t>
+            </w:r>
+            <w:proofErr w:type="spellStart"/>
+            <w:r>
+              <w:t>của</w:t>
+            </w:r>
+            <w:proofErr w:type="spellEnd"/>
+            <w:r>
+              <w:t xml:space="preserve"> </w:t>
+            </w:r>
+            <w:proofErr w:type="spellStart"/>
+            <w:r>
+              <w:t>người</w:t>
+            </w:r>
+            <w:proofErr w:type="spellEnd"/>
+            <w:r>
+              <w:t xml:space="preserve"> </w:t>
+            </w:r>
+            <w:proofErr w:type="spellStart"/>
+            <w:r>
+              <w:t>dùng</w:t>
+            </w:r>
+            <w:proofErr w:type="spellEnd"/>
+          </w:p>
+        </w:tc>
+      </w:tr>
+      <w:tr>
+        <w:tc>
+          <w:tcPr>
+            <w:tcW w:w="1696" w:type="dxa"/>
+          </w:tcPr>
+          <w:p>
+            <w:r>
+              <w:t>email</w:t>
+            </w:r>
+          </w:p>
+        </w:tc>
+        <w:tc>
+          <w:tcPr>
+            <w:tcW w:w="1701" w:type="dxa"/>
+          </w:tcPr>
+          <w:p>
+            <w:r>
+              <w:t>string</w:t>
+            </w:r>
+          </w:p>
+        </w:tc>
+        <w:tc>
+          <w:tcPr>
+            <w:tcW w:w="5097" w:type="dxa"/>
+          </w:tcPr>
+          <w:p>
+            <w:r>
+              <w:t xml:space="preserve">Email </w:t>
+            </w:r>
+            <w:proofErr w:type="spellStart"/>
+            <w:r>
+              <w:t>của</w:t>
+            </w:r>
+            <w:proofErr w:type="spellEnd"/>
+            <w:r>
+              <w:t xml:space="preserve"> </w:t>
+            </w:r>
+            <w:proofErr w:type="spellStart"/>
+            <w:r>
+              <w:t>người</w:t>
+            </w:r>
+            <w:proofErr w:type="spellEnd"/>
+            <w:r>
+              <w:t xml:space="preserve"> </w:t>
+            </w:r>
+            <w:proofErr w:type="spellStart"/>
+            <w:r>
+              <w:t>dùng</w:t>
+            </w:r>
+            <w:proofErr w:type="spellEnd"/>
+          </w:p>
+        </w:tc>
+      </w:tr>
+      <w:tr>
+        <w:tc>
+          <w:tcPr>
+            <w:tcW w:w="1696" w:type="dxa"/>
+          </w:tcPr>
+          <w:p>
+            <w:proofErr w:type="spellStart"/>
+            <w:r>
+              <w:t>profilePicture</w:t>
+            </w:r>
+            <w:proofErr w:type="spellEnd"/>
+          </w:p>
+        </w:tc>
+        <w:tc>
+          <w:tcPr>
+            <w:tcW w:w="1701" w:type="dxa"/>
+          </w:tcPr>
+          <w:p>
+            <w:r>
+              <w:t>string</w:t>
+            </w:r>
+          </w:p>
+        </w:tc>
+        <w:tc>
+          <w:tcPr>
+            <w:tcW w:w="5097" w:type="dxa"/>
+          </w:tcPr>
+          <w:p>
+            <w:proofErr w:type="spellStart"/>
+            <w:r>
+              <w:t>Đường</w:t>
+            </w:r>
+            <w:proofErr w:type="spellEnd"/>
+            <w:r>
+              <w:t xml:space="preserve"> link </w:t>
+            </w:r>
+            <w:proofErr w:type="spellStart"/>
+            <w:r>
+              <w:t>đến</w:t>
+            </w:r>
+            <w:proofErr w:type="spellEnd"/>
+            <w:r>
+              <w:t xml:space="preserve"> </w:t>
+            </w:r>
+            <w:proofErr w:type="spellStart"/>
+            <w:r>
+              <w:t>ảnh</w:t>
+            </w:r>
+            <w:proofErr w:type="spellEnd"/>
+            <w:r>
+              <w:t xml:space="preserve"> profile</w:t>
+            </w:r>
+          </w:p>
+        </w:tc>
+      </w:tr>
+    </w:tbl>
+    <w:p>
+      <w:pPr>
+        <w:pStyle w:val="Heading2"/>
+        <w:numPr>
+          <w:ilvl w:val="1"/>
+          <w:numId w:val="12"/>
+        </w:numPr>
+      </w:pPr>
+      <w:proofErr w:type="spellStart"/>
+      <w:r>
+        <w:t>Đăng</w:t>
+      </w:r>
+      <w:proofErr w:type="spellEnd"/>
+      <w:r>
+        <w:t xml:space="preserve"> </w:t>
+      </w:r>
+      <w:proofErr w:type="spellStart"/>
+      <w:r>
+        <w:t>nhập</w:t>
+      </w:r>
+      <w:proofErr w:type="spellEnd"/>
+    </w:p>
+    <w:tbl>
+      <w:tblPr>
+        <w:tblStyle w:val="TableGrid"/>
+        <w:tblW w:w="0" w:type="auto"/>
+        <w:tblLook w:val="04A0" w:firstRow="1" w:lastRow="0" w:firstColumn="1" w:lastColumn="0" w:noHBand="0" w:noVBand="1"/>
+      </w:tblPr>
+      <w:tblGrid>
+        <w:gridCol w:w="1696"/>
+        <w:gridCol w:w="1701"/>
+        <w:gridCol w:w="5097"/>
+      </w:tblGrid>
+      <w:tr>
+        <w:tc>
+          <w:tcPr>
+            <w:tcW w:w="1696" w:type="dxa"/>
+          </w:tcPr>
+          <w:p>
+            <w:proofErr w:type="spellStart"/>
+            <w:r>
+              <w:t>Tên</w:t>
+            </w:r>
+            <w:proofErr w:type="spellEnd"/>
+            <w:r>
+              <w:t xml:space="preserve"> field</w:t>
+            </w:r>
+          </w:p>
+        </w:tc>
+        <w:tc>
+          <w:tcPr>
+            <w:tcW w:w="1701" w:type="dxa"/>
+          </w:tcPr>
+          <w:p>
+            <w:proofErr w:type="spellStart"/>
+            <w:r>
+              <w:t>Kiểu</w:t>
+            </w:r>
+            <w:proofErr w:type="spellEnd"/>
+            <w:r>
+              <w:t xml:space="preserve"> </w:t>
+            </w:r>
+            <w:proofErr w:type="spellStart"/>
+            <w:r>
+              <w:t>dữ</w:t>
+            </w:r>
+            <w:proofErr w:type="spellEnd"/>
+            <w:r>
+              <w:t xml:space="preserve"> </w:t>
+            </w:r>
+            <w:proofErr w:type="spellStart"/>
+            <w:r>
+              <w:t>liệu</w:t>
+            </w:r>
+            <w:proofErr w:type="spellEnd"/>
+          </w:p>
+        </w:tc>
+        <w:tc>
+          <w:tcPr>
+            <w:tcW w:w="5097" w:type="dxa"/>
+          </w:tcPr>
+          <w:p>
+            <w:proofErr w:type="spellStart"/>
+            <w:r>
+              <w:t>Mô</w:t>
+            </w:r>
+            <w:proofErr w:type="spellEnd"/>
+            <w:r>
+              <w:t xml:space="preserve"> </w:t>
+            </w:r>
+            <w:proofErr w:type="spellStart"/>
+            <w:r>
+              <w:t>tả</w:t>
+            </w:r>
+            <w:proofErr w:type="spellEnd"/>
+          </w:p>
+        </w:tc>
+      </w:tr>
+      <w:tr>
+        <w:tc>
+          <w:tcPr>
+            <w:tcW w:w="1696" w:type="dxa"/>
+          </w:tcPr>
+          <w:p>
+            <w:r>
+              <w:t>username</w:t>
+            </w:r>
+          </w:p>
+        </w:tc>
+        <w:tc>
+          <w:tcPr>
+            <w:tcW w:w="1701" w:type="dxa"/>
+          </w:tcPr>
+          <w:p>
+            <w:r>
+              <w:t>string</w:t>
+            </w:r>
+          </w:p>
+        </w:tc>
+        <w:tc>
+          <w:tcPr>
+            <w:tcW w:w="5097" w:type="dxa"/>
+          </w:tcPr>
+          <w:p>
+            <w:proofErr w:type="spellStart"/>
+            <w:r>
+              <w:t>Tên</w:t>
+            </w:r>
+            <w:proofErr w:type="spellEnd"/>
+            <w:r>
+              <w:t xml:space="preserve"> </w:t>
+            </w:r>
+            <w:proofErr w:type="spellStart"/>
+            <w:r>
+              <w:t>tài</w:t>
+            </w:r>
+            <w:proofErr w:type="spellEnd"/>
+            <w:r>
+              <w:t xml:space="preserve"> </w:t>
+            </w:r>
+            <w:proofErr w:type="spellStart"/>
+            <w:r>
+              <w:t>khoản</w:t>
+            </w:r>
+            <w:proofErr w:type="spellEnd"/>
+            <w:r>
+              <w:t xml:space="preserve"> </w:t>
+            </w:r>
+            <w:proofErr w:type="spellStart"/>
+            <w:r>
+              <w:t>hoặc</w:t>
+            </w:r>
+            <w:proofErr w:type="spellEnd"/>
+            <w:r>
+              <w:t xml:space="preserve"> email </w:t>
+            </w:r>
+            <w:proofErr w:type="spellStart"/>
+            <w:r>
+              <w:t>của</w:t>
+            </w:r>
+            <w:proofErr w:type="spellEnd"/>
+            <w:r>
+              <w:t xml:space="preserve"> </w:t>
+            </w:r>
+            <w:proofErr w:type="spellStart"/>
+            <w:r>
+              <w:t>người</w:t>
+            </w:r>
+            <w:proofErr w:type="spellEnd"/>
+            <w:r>
+              <w:t xml:space="preserve"> </w:t>
+            </w:r>
+            <w:proofErr w:type="spellStart"/>
+            <w:r>
+              <w:t>dùng</w:t>
+            </w:r>
+            <w:proofErr w:type="spellEnd"/>
+          </w:p>
+        </w:tc>
+      </w:tr>
+      <w:tr>
+        <w:tc>
+          <w:tcPr>
+            <w:tcW w:w="1696" w:type="dxa"/>
+          </w:tcPr>
+          <w:p>
+            <w:r>
+              <w:t>password</w:t>
+            </w:r>
+          </w:p>
+        </w:tc>
+        <w:tc>
+          <w:tcPr>
+            <w:tcW w:w="1701" w:type="dxa"/>
+          </w:tcPr>
+          <w:p>
+            <w:r>
+              <w:t>string</w:t>
+            </w:r>
+          </w:p>
+        </w:tc>
+        <w:tc>
+          <w:tcPr>
+            <w:tcW w:w="5097" w:type="dxa"/>
+          </w:tcPr>
+          <w:p>
+            <w:proofErr w:type="spellStart"/>
+            <w:r>
+              <w:t>Mật</w:t>
+            </w:r>
+            <w:proofErr w:type="spellEnd"/>
+            <w:r>
+              <w:t xml:space="preserve"> </w:t>
+            </w:r>
+            <w:proofErr w:type="spellStart"/>
+            <w:r>
+              <w:t>khẩu</w:t>
+            </w:r>
+            <w:proofErr w:type="spellEnd"/>
+            <w:r>
+              <w:t xml:space="preserve"> </w:t>
+            </w:r>
+            <w:proofErr w:type="spellStart"/>
+            <w:r>
+              <w:t>của</w:t>
+            </w:r>
+            <w:proofErr w:type="spellEnd"/>
+            <w:r>
+              <w:t xml:space="preserve"> </w:t>
+            </w:r>
+            <w:proofErr w:type="spellStart"/>
+            <w:r>
+              <w:t>người</w:t>
+            </w:r>
+            <w:proofErr w:type="spellEnd"/>
+            <w:r>
+              <w:t xml:space="preserve"> </w:t>
+            </w:r>
+            <w:proofErr w:type="spellStart"/>
+            <w:r>
+              <w:t>dùng</w:t>
+            </w:r>
+            <w:proofErr w:type="spellEnd"/>
+          </w:p>
+        </w:tc>
+      </w:tr>
+    </w:tbl>
+    <w:p>
+      <w:pPr>
+        <w:pStyle w:val="Heading2"/>
+        <w:numPr>
+          <w:ilvl w:val="1"/>
+          <w:numId w:val="12"/>
+        </w:numPr>
+      </w:pPr>
+      <w:r>
+        <w:t>Verify email</w:t>
+      </w:r>
+    </w:p>
+    <w:tbl>
+      <w:tblPr>
+        <w:tblStyle w:val="TableGrid"/>
+        <w:tblW w:w="0" w:type="auto"/>
+        <w:tblLook w:val="04A0" w:firstRow="1" w:lastRow="0" w:firstColumn="1" w:lastColumn="0" w:noHBand="0" w:noVBand="1"/>
+      </w:tblPr>
+      <w:tblGrid>
+        <w:gridCol w:w="1696"/>
+        <w:gridCol w:w="1701"/>
+        <w:gridCol w:w="5097"/>
+      </w:tblGrid>
+      <w:tr>
+        <w:tc>
+          <w:tcPr>
+            <w:tcW w:w="1696" w:type="dxa"/>
+          </w:tcPr>
+          <w:p>
+            <w:proofErr w:type="spellStart"/>
+            <w:r>
+              <w:t>Tên</w:t>
+            </w:r>
+            <w:proofErr w:type="spellEnd"/>
+            <w:r>
+              <w:t xml:space="preserve"> field</w:t>
+            </w:r>
+          </w:p>
+        </w:tc>
+        <w:tc>
+          <w:tcPr>
+            <w:tcW w:w="1701" w:type="dxa"/>
+          </w:tcPr>
+          <w:p>
+            <w:proofErr w:type="spellStart"/>
+            <w:r>
+              <w:t>Kiểu</w:t>
+            </w:r>
+            <w:proofErr w:type="spellEnd"/>
+            <w:r>
+              <w:t xml:space="preserve"> </w:t>
+            </w:r>
+            <w:proofErr w:type="spellStart"/>
+            <w:r>
+              <w:t>dữ</w:t>
+            </w:r>
+            <w:proofErr w:type="spellEnd"/>
+            <w:r>
+              <w:t xml:space="preserve"> </w:t>
+            </w:r>
+            <w:proofErr w:type="spellStart"/>
+            <w:r>
+              <w:t>liệu</w:t>
+            </w:r>
+            <w:proofErr w:type="spellEnd"/>
+          </w:p>
+        </w:tc>
+        <w:tc>
+          <w:tcPr>
+            <w:tcW w:w="5097" w:type="dxa"/>
+          </w:tcPr>
+          <w:p>
+            <w:proofErr w:type="spellStart"/>
+            <w:r>
+              <w:t>Mô</w:t>
+            </w:r>
+            <w:proofErr w:type="spellEnd"/>
+            <w:r>
+              <w:t xml:space="preserve"> </w:t>
+            </w:r>
+            <w:proofErr w:type="spellStart"/>
+            <w:r>
+              <w:t>tả</w:t>
+            </w:r>
+            <w:proofErr w:type="spellEnd"/>
+          </w:p>
+        </w:tc>
+      </w:tr>
+      <w:tr>
+        <w:tc>
+          <w:tcPr>
+            <w:tcW w:w="1696" w:type="dxa"/>
+          </w:tcPr>
+          <w:p>
+            <w:r>
+              <w:t>email</w:t>
+            </w:r>
+          </w:p>
+        </w:tc>
+        <w:tc>
+          <w:tcPr>
+            <w:tcW w:w="1701" w:type="dxa"/>
+          </w:tcPr>
+          <w:p>
+            <w:r>
+              <w:t>string</w:t>
+            </w:r>
+          </w:p>
+        </w:tc>
+        <w:tc>
+          <w:tcPr>
+            <w:tcW w:w="5097" w:type="dxa"/>
+          </w:tcPr>
+          <w:p>
+            <w:r>
+              <w:t>E</w:t>
+            </w:r>
+            <w:r>
+              <w:t xml:space="preserve">mail </w:t>
+            </w:r>
+            <w:proofErr w:type="spellStart"/>
+            <w:r>
+              <w:t>của</w:t>
+            </w:r>
+            <w:proofErr w:type="spellEnd"/>
+            <w:r>
+              <w:t xml:space="preserve"> </w:t>
+            </w:r>
+            <w:proofErr w:type="spellStart"/>
+            <w:r>
+              <w:t>người</w:t>
+            </w:r>
+            <w:proofErr w:type="spellEnd"/>
+            <w:r>
+              <w:t xml:space="preserve"> </w:t>
+            </w:r>
+            <w:proofErr w:type="spellStart"/>
+            <w:r>
+              <w:t>dùng</w:t>
+            </w:r>
+            <w:proofErr w:type="spellEnd"/>
+          </w:p>
+        </w:tc>
+      </w:tr>
+    </w:tbl>
+    <w:p>
+      <w:pPr>
+        <w:pStyle w:val="Heading2"/>
+        <w:numPr>
+          <w:ilvl w:val="1"/>
+          <w:numId w:val="12"/>
+        </w:numPr>
+      </w:pPr>
+      <w:r>
+        <w:t>Reset password</w:t>
+      </w:r>
+    </w:p>
+    <w:tbl>
+      <w:tblPr>
+        <w:tblStyle w:val="TableGrid"/>
+        <w:tblW w:w="0" w:type="auto"/>
+        <w:tblLook w:val="04A0" w:firstRow="1" w:lastRow="0" w:firstColumn="1" w:lastColumn="0" w:noHBand="0" w:noVBand="1"/>
+      </w:tblPr>
+      <w:tblGrid>
+        <w:gridCol w:w="2036"/>
+        <w:gridCol w:w="1642"/>
+        <w:gridCol w:w="4816"/>
+      </w:tblGrid>
+      <w:tr>
+        <w:tc>
+          <w:tcPr>
+            <w:tcW w:w="1696" w:type="dxa"/>
+          </w:tcPr>
+          <w:p>
+            <w:proofErr w:type="spellStart"/>
+            <w:r>
+              <w:t>Tên</w:t>
+            </w:r>
+            <w:proofErr w:type="spellEnd"/>
+            <w:r>
+              <w:t xml:space="preserve"> field</w:t>
+            </w:r>
+          </w:p>
+        </w:tc>
+        <w:tc>
+          <w:tcPr>
+            <w:tcW w:w="1701" w:type="dxa"/>
+          </w:tcPr>
+          <w:p>
+            <w:proofErr w:type="spellStart"/>
+            <w:r>
+              <w:t>Kiểu</w:t>
+            </w:r>
+            <w:proofErr w:type="spellEnd"/>
+            <w:r>
+              <w:t xml:space="preserve"> </w:t>
+            </w:r>
+            <w:proofErr w:type="spellStart"/>
+            <w:r>
+              <w:t>dữ</w:t>
+            </w:r>
+            <w:proofErr w:type="spellEnd"/>
+            <w:r>
+              <w:t xml:space="preserve"> </w:t>
+            </w:r>
+            <w:proofErr w:type="spellStart"/>
+            <w:r>
+              <w:t>liệu</w:t>
+            </w:r>
+            <w:proofErr w:type="spellEnd"/>
+          </w:p>
+        </w:tc>
+        <w:tc>
+          <w:tcPr>
+            <w:tcW w:w="5097" w:type="dxa"/>
+          </w:tcPr>
+          <w:p>
+            <w:proofErr w:type="spellStart"/>
+            <w:r>
+              <w:t>Mô</w:t>
+            </w:r>
+            <w:proofErr w:type="spellEnd"/>
+            <w:r>
+              <w:t xml:space="preserve"> </w:t>
+            </w:r>
+            <w:proofErr w:type="spellStart"/>
+            <w:r>
+              <w:t>tả</w:t>
+            </w:r>
+            <w:proofErr w:type="spellEnd"/>
+          </w:p>
+        </w:tc>
+      </w:tr>
+      <w:tr>
+        <w:tc>
+          <w:tcPr>
+            <w:tcW w:w="1696" w:type="dxa"/>
+          </w:tcPr>
+          <w:p>
+            <w:r>
+              <w:t>password</w:t>
+            </w:r>
+          </w:p>
+        </w:tc>
+        <w:tc>
+          <w:tcPr>
+            <w:tcW w:w="1701" w:type="dxa"/>
+          </w:tcPr>
+          <w:p>
+            <w:r>
+              <w:t>string</w:t>
+            </w:r>
+          </w:p>
+        </w:tc>
+        <w:tc>
+          <w:tcPr>
+            <w:tcW w:w="5097" w:type="dxa"/>
+          </w:tcPr>
+          <w:p>
+            <w:proofErr w:type="spellStart"/>
+            <w:r>
+              <w:t>Mật</w:t>
+            </w:r>
+            <w:proofErr w:type="spellEnd"/>
+            <w:r>
+              <w:t xml:space="preserve"> </w:t>
+            </w:r>
+            <w:proofErr w:type="spellStart"/>
+            <w:r>
+              <w:t>khẩu</w:t>
+            </w:r>
+            <w:proofErr w:type="spellEnd"/>
+            <w:r>
+              <w:t xml:space="preserve"> </w:t>
+            </w:r>
+            <w:proofErr w:type="spellStart"/>
+            <w:r>
+              <w:t>của</w:t>
+            </w:r>
+            <w:proofErr w:type="spellEnd"/>
+            <w:r>
+              <w:t xml:space="preserve"> </w:t>
+            </w:r>
+            <w:proofErr w:type="spellStart"/>
+            <w:r>
+              <w:t>người</w:t>
+            </w:r>
+            <w:proofErr w:type="spellEnd"/>
+            <w:r>
+              <w:t xml:space="preserve"> </w:t>
+            </w:r>
+            <w:proofErr w:type="spellStart"/>
+            <w:r>
+              <w:t>dùng</w:t>
+            </w:r>
+            <w:proofErr w:type="spellEnd"/>
+          </w:p>
+        </w:tc>
+      </w:tr>
+      <w:tr>
+        <w:tc>
+          <w:tcPr>
+            <w:tcW w:w="1696" w:type="dxa"/>
+          </w:tcPr>
+          <w:p>
+            <w:proofErr w:type="spellStart"/>
+            <w:r>
+              <w:t>confirmPassword</w:t>
+            </w:r>
+            <w:proofErr w:type="spellEnd"/>
+          </w:p>
+        </w:tc>
+        <w:tc>
+          <w:tcPr>
+            <w:tcW w:w="1701" w:type="dxa"/>
+          </w:tcPr>
+          <w:p>
+            <w:r>
+              <w:t>string</w:t>
+            </w:r>
+          </w:p>
+        </w:tc>
+        <w:tc>
+          <w:tcPr>
+            <w:tcW w:w="5097" w:type="dxa"/>
+          </w:tcPr>
+          <w:p>
+            <w:proofErr w:type="spellStart"/>
+            <w:r>
+              <w:t>Nhập</w:t>
+            </w:r>
+            <w:proofErr w:type="spellEnd"/>
+            <w:r>
+              <w:t xml:space="preserve"> </w:t>
+            </w:r>
+            <w:proofErr w:type="spellStart"/>
+            <w:r>
+              <w:t>lại</w:t>
+            </w:r>
+            <w:proofErr w:type="spellEnd"/>
+            <w:r>
+              <w:t xml:space="preserve"> </w:t>
+            </w:r>
+            <w:proofErr w:type="spellStart"/>
+            <w:r>
+              <w:t>mật</w:t>
+            </w:r>
+            <w:proofErr w:type="spellEnd"/>
+            <w:r>
+              <w:t xml:space="preserve"> </w:t>
+            </w:r>
+            <w:proofErr w:type="spellStart"/>
+            <w:r>
+              <w:t>khẩu</w:t>
+            </w:r>
+            <w:proofErr w:type="spellEnd"/>
+          </w:p>
+        </w:tc>
+      </w:tr>
+    </w:tbl>
+    <w:p>
+      <w:pPr>
+        <w:pStyle w:val="Heading2"/>
+        <w:numPr>
+          <w:ilvl w:val="1"/>
+          <w:numId w:val="12"/>
+        </w:numPr>
+      </w:pPr>
+      <w:r>
+        <w:t>Change password</w:t>
+      </w:r>
+    </w:p>
+    <w:tbl>
+      <w:tblPr>
+        <w:tblStyle w:val="TableGrid"/>
+        <w:tblW w:w="0" w:type="auto"/>
+        <w:tblLook w:val="04A0" w:firstRow="1" w:lastRow="0" w:firstColumn="1" w:lastColumn="0" w:noHBand="0" w:noVBand="1"/>
+      </w:tblPr>
+      <w:tblGrid>
+        <w:gridCol w:w="1949"/>
+        <w:gridCol w:w="1658"/>
+        <w:gridCol w:w="4887"/>
+      </w:tblGrid>
+      <w:tr>
+        <w:tc>
+          <w:tcPr>
+            <w:tcW w:w="1696" w:type="dxa"/>
+          </w:tcPr>
+          <w:p>
+            <w:proofErr w:type="spellStart"/>
+            <w:r>
+              <w:t>Tên</w:t>
+            </w:r>
+            <w:proofErr w:type="spellEnd"/>
+            <w:r>
+              <w:t xml:space="preserve"> field</w:t>
+            </w:r>
+          </w:p>
+        </w:tc>
+        <w:tc>
+          <w:tcPr>
+            <w:tcW w:w="1701" w:type="dxa"/>
+          </w:tcPr>
+          <w:p>
+            <w:proofErr w:type="spellStart"/>
+            <w:r>
+              <w:t>Kiểu</w:t>
+            </w:r>
+            <w:proofErr w:type="spellEnd"/>
+            <w:r>
+              <w:t xml:space="preserve"> </w:t>
+            </w:r>
+            <w:proofErr w:type="spellStart"/>
+            <w:r>
+              <w:t>dữ</w:t>
+            </w:r>
+            <w:proofErr w:type="spellEnd"/>
+            <w:r>
+              <w:t xml:space="preserve"> </w:t>
+            </w:r>
+            <w:proofErr w:type="spellStart"/>
+            <w:r>
+              <w:t>liệu</w:t>
+            </w:r>
+            <w:proofErr w:type="spellEnd"/>
+          </w:p>
+        </w:tc>
+        <w:tc>
+          <w:tcPr>
+            <w:tcW w:w="5097" w:type="dxa"/>
+          </w:tcPr>
+          <w:p>
+            <w:proofErr w:type="spellStart"/>
+            <w:r>
+              <w:t>Mô</w:t>
+            </w:r>
+            <w:proofErr w:type="spellEnd"/>
+            <w:r>
+              <w:t xml:space="preserve"> </w:t>
+            </w:r>
+            <w:proofErr w:type="spellStart"/>
+            <w:r>
+              <w:t>tả</w:t>
+            </w:r>
+            <w:proofErr w:type="spellEnd"/>
+          </w:p>
+        </w:tc>
+      </w:tr>
+      <w:tr>
+        <w:tc>
+          <w:tcPr>
+            <w:tcW w:w="1696" w:type="dxa"/>
+          </w:tcPr>
+          <w:p>
+            <w:proofErr w:type="spellStart"/>
+            <w:r>
+              <w:t>currentP</w:t>
+            </w:r>
+            <w:r>
+              <w:t>assword</w:t>
+            </w:r>
+            <w:proofErr w:type="spellEnd"/>
+          </w:p>
+        </w:tc>
+        <w:tc>
+          <w:tcPr>
+            <w:tcW w:w="1701" w:type="dxa"/>
+          </w:tcPr>
+          <w:p>
+            <w:r>
+              <w:t>string</w:t>
+            </w:r>
+          </w:p>
+        </w:tc>
+        <w:tc>
+          <w:tcPr>
+            <w:tcW w:w="5097" w:type="dxa"/>
+          </w:tcPr>
+          <w:p>
+            <w:proofErr w:type="spellStart"/>
+            <w:r>
+              <w:t>Mật</w:t>
+            </w:r>
+            <w:proofErr w:type="spellEnd"/>
+            <w:r>
+              <w:t xml:space="preserve"> </w:t>
+            </w:r>
+            <w:proofErr w:type="spellStart"/>
+            <w:r>
+              <w:t>khẩu</w:t>
+            </w:r>
+            <w:proofErr w:type="spellEnd"/>
+            <w:r>
+              <w:t xml:space="preserve"> </w:t>
+            </w:r>
+            <w:proofErr w:type="spellStart"/>
+            <w:r>
+              <w:t>hiện</w:t>
+            </w:r>
+            <w:proofErr w:type="spellEnd"/>
+            <w:r>
+              <w:t xml:space="preserve"> </w:t>
+            </w:r>
+            <w:proofErr w:type="spellStart"/>
+            <w:r>
+              <w:t>tại</w:t>
+            </w:r>
+            <w:proofErr w:type="spellEnd"/>
+          </w:p>
+        </w:tc>
+      </w:tr>
+      <w:tr>
+        <w:tc>
+          <w:tcPr>
+            <w:tcW w:w="1696" w:type="dxa"/>
+          </w:tcPr>
+          <w:p>
+            <w:proofErr w:type="spellStart"/>
+            <w:r>
+              <w:t>newPassword</w:t>
+            </w:r>
+            <w:proofErr w:type="spellEnd"/>
+          </w:p>
+        </w:tc>
+        <w:tc>
+          <w:tcPr>
+            <w:tcW w:w="1701" w:type="dxa"/>
+          </w:tcPr>
+          <w:p>
+            <w:r>
+              <w:t>string</w:t>
+            </w:r>
+          </w:p>
+        </w:tc>
+        <w:tc>
+          <w:tcPr>
+            <w:tcW w:w="5097" w:type="dxa"/>
+          </w:tcPr>
+          <w:p>
+            <w:proofErr w:type="spellStart"/>
+            <w:r>
+              <w:t>Mật</w:t>
+            </w:r>
+            <w:proofErr w:type="spellEnd"/>
+            <w:r>
+              <w:t xml:space="preserve"> </w:t>
+            </w:r>
+            <w:proofErr w:type="spellStart"/>
+            <w:r>
+              <w:t>khẩu</w:t>
+            </w:r>
+            <w:proofErr w:type="spellEnd"/>
+            <w:r>
+              <w:t xml:space="preserve"> </w:t>
+            </w:r>
+            <w:proofErr w:type="spellStart"/>
+            <w:r>
+              <w:t>mới</w:t>
+            </w:r>
+            <w:proofErr w:type="spellEnd"/>
+          </w:p>
+        </w:tc>
+      </w:tr>
+    </w:tbl>
+    <w:p/>
     <w:sectPr>
       <w:footerReference w:type="default" r:id="rId28"/>
       <w:pgSz w:w="11907" w:h="16840" w:code="9"/>
@@ -8654,7 +9932,7 @@
   <w:style w:type="paragraph" w:default="1" w:styleId="Normal">
     <w:name w:val="Normal"/>
     <w:qFormat/>
-    <w:rsid w:val="005F7920"/>
+    <w:rsid w:val="00F72344"/>
   </w:style>
   <w:style w:type="paragraph" w:styleId="Heading1">
     <w:name w:val="heading 1"/>

</xml_diff>